<commit_message>
The aim has benn added
</commit_message>
<xml_diff>
--- a/Правильнпя рамкаdocx.docx
+++ b/Правильнпя рамкаdocx.docx
@@ -205,7 +205,43 @@
           <w:sz w:val="28"/>
           <w:szCs w:val="28"/>
         </w:rPr>
-        <w:t>У хімічній промисловості хлорид натрію використовується для виробництва їдкого натру, хлору і соди. Фармацевтичною промисловістю в широкому асортименті випускаються спеціальні добавки, що містять цю сіль. Вона входить до складу деяких мінеральних добрив, що застосовуються в тепличних господарствах для кращого визрівання овочів в зимовий період. Застосовується сіль і в тваринництві як кормова добавка для худоби. У косметології широко застосовується сіль, що входять до складу кремів, мазей, шампунів</w:t>
+        <w:t xml:space="preserve">У хімічній промисловості хлорид натрію використовується для виробництва їдкого натру, хлору і соди. Фармацевтичною промисловістю в широкому асортименті випускаються спеціальні добавки, що містять цю сіль. Вона входить </w:t>
+      </w:r>
+      <w:proofErr w:type="gramStart"/>
+      <w:r>
+        <w:rPr>
+          <w:rFonts w:ascii="Times New Roman" w:hAnsi="Times New Roman"/>
+          <w:sz w:val="28"/>
+          <w:szCs w:val="28"/>
+        </w:rPr>
+        <w:t>до складу</w:t>
+      </w:r>
+      <w:proofErr w:type="gramEnd"/>
+      <w:r>
+        <w:rPr>
+          <w:rFonts w:ascii="Times New Roman" w:hAnsi="Times New Roman"/>
+          <w:sz w:val="28"/>
+          <w:szCs w:val="28"/>
+        </w:rPr>
+        <w:t xml:space="preserve"> деяких мінеральних добрив, що застосовуються в тепличних господарствах для кращого визрівання овочів в зимовий період. Застосовується сіль і в тваринництві як кормова добавка для худоби. У косметології широко застосовується сіль, що входять </w:t>
+      </w:r>
+      <w:proofErr w:type="gramStart"/>
+      <w:r>
+        <w:rPr>
+          <w:rFonts w:ascii="Times New Roman" w:hAnsi="Times New Roman"/>
+          <w:sz w:val="28"/>
+          <w:szCs w:val="28"/>
+        </w:rPr>
+        <w:t>до складу</w:t>
+      </w:r>
+      <w:proofErr w:type="gramEnd"/>
+      <w:r>
+        <w:rPr>
+          <w:rFonts w:ascii="Times New Roman" w:hAnsi="Times New Roman"/>
+          <w:sz w:val="28"/>
+          <w:szCs w:val="28"/>
+        </w:rPr>
+        <w:t xml:space="preserve"> кремів, мазей, шампунів</w:t>
       </w:r>
       <w:r>
         <w:rPr>
@@ -368,7 +404,25 @@
           <w:sz w:val="28"/>
           <w:szCs w:val="28"/>
         </w:rPr>
-        <w:t>Отже, актуальність роботи полягає в тому, що реактор-змішувач – це невід’ємний апарат  у різних галузях промисловості, зокрема біотехнол</w:t>
+        <w:t xml:space="preserve">Отже, актуальність роботи полягає в тому, що реактор-змішувач – це невід’ємний </w:t>
+      </w:r>
+      <w:proofErr w:type="gramStart"/>
+      <w:r>
+        <w:rPr>
+          <w:rFonts w:ascii="Times New Roman" w:hAnsi="Times New Roman"/>
+          <w:sz w:val="28"/>
+          <w:szCs w:val="28"/>
+        </w:rPr>
+        <w:t>апарат  у</w:t>
+      </w:r>
+      <w:proofErr w:type="gramEnd"/>
+      <w:r>
+        <w:rPr>
+          <w:rFonts w:ascii="Times New Roman" w:hAnsi="Times New Roman"/>
+          <w:sz w:val="28"/>
+          <w:szCs w:val="28"/>
+        </w:rPr>
+        <w:t xml:space="preserve"> різних галузях промисловості, зокрема біотехнол</w:t>
       </w:r>
       <w:r>
         <w:rPr>
@@ -396,26 +450,31 @@
           <w:rFonts w:ascii="Times New Roman" w:hAnsi="Times New Roman"/>
           <w:sz w:val="28"/>
           <w:szCs w:val="28"/>
-        </w:rPr>
-      </w:pPr>
-      <w:r>
-        <w:rPr>
-          <w:rFonts w:ascii="Times New Roman" w:hAnsi="Times New Roman"/>
-          <w:sz w:val="28"/>
-          <w:szCs w:val="28"/>
-        </w:rPr>
-        <w:t xml:space="preserve">Для проектування обраного реактора-змішувача проводиться конструктивний розрахунок, метою якого є визначення розмірів апарата та основних   конструктивних елементів, була розрахована потужність, що витрачається на перемішування. </w:t>
-      </w:r>
-      <w:r>
-        <w:rPr>
-          <w:rFonts w:ascii="Times New Roman" w:hAnsi="Times New Roman"/>
-          <w:sz w:val="28"/>
-          <w:szCs w:val="28"/>
-          <w:highlight w:val="yellow"/>
-        </w:rPr>
-        <w:t>(Указать ли розрахунок ефективності)</w:t>
-      </w:r>
-    </w:p>
+          <w:lang w:val="uk-UA"/>
+        </w:rPr>
+      </w:pPr>
+      <w:bookmarkStart w:id="3" w:name="_GoBack"/>
+      <w:r>
+        <w:rPr>
+          <w:rFonts w:ascii="Times New Roman" w:hAnsi="Times New Roman"/>
+          <w:sz w:val="28"/>
+          <w:szCs w:val="28"/>
+          <w:shd w:val="clear" w:color="auto" w:fill="FFFFFF"/>
+          <w:lang w:val="uk-UA"/>
+        </w:rPr>
+        <w:t xml:space="preserve">Метою роботи є </w:t>
+      </w:r>
+      <w:r>
+        <w:rPr>
+          <w:rFonts w:ascii="Times New Roman" w:hAnsi="Times New Roman"/>
+          <w:sz w:val="28"/>
+          <w:szCs w:val="28"/>
+          <w:lang w:val="uk-UA"/>
+        </w:rPr>
+        <w:t>дослідження призначення та області використання реактору, вибір конструкції апарату для конкретної задачі (приготування розчину хлористого натрію у воді), проведення технологічних розрахунків, а також виконання креслень апарату та окремих його частин.</w:t>
+      </w:r>
+    </w:p>
+    <w:bookmarkEnd w:id="3"/>
     <w:p>
       <w:pPr>
         <w:spacing w:line="360" w:lineRule="auto"/>
@@ -435,6 +494,19 @@
         </w:rPr>
         <w:t>Розрахований апарат має задовольняти всім вимогам проведення процесу та техніки безпеки, бути герметичним, надійним та зручним в експлуатації.</w:t>
       </w:r>
+    </w:p>
+    <w:p>
+      <w:pPr>
+        <w:spacing w:line="360" w:lineRule="auto"/>
+        <w:ind w:firstLine="851"/>
+        <w:jc w:val="both"/>
+        <w:rPr>
+          <w:rFonts w:ascii="Times New Roman" w:hAnsi="Times New Roman"/>
+          <w:sz w:val="28"/>
+          <w:szCs w:val="28"/>
+          <w:lang w:val="uk-UA"/>
+        </w:rPr>
+      </w:pPr>
     </w:p>
     <w:p>
       <w:pPr>
@@ -565,11 +637,8 @@
         </w:rPr>
       </w:pPr>
       <w:r>
-        <w:lastRenderedPageBreak/>
         <w:t xml:space="preserve"> </w:t>
       </w:r>
-      <w:bookmarkStart w:id="3" w:name="_GoBack"/>
-      <w:bookmarkEnd w:id="3"/>
     </w:p>
     <w:p>
       <w:pPr>
@@ -660,7 +729,25 @@
           <w:sz w:val="28"/>
           <w:szCs w:val="28"/>
         </w:rPr>
-        <w:t xml:space="preserve">, а також інтенсифікують тепло- та масообмін. </w:t>
+        <w:t xml:space="preserve">, а також інтенсифікують </w:t>
+      </w:r>
+      <w:proofErr w:type="gramStart"/>
+      <w:r>
+        <w:rPr>
+          <w:rFonts w:ascii="Times New Roman" w:hAnsi="Times New Roman"/>
+          <w:sz w:val="28"/>
+          <w:szCs w:val="28"/>
+        </w:rPr>
+        <w:t>тепло- та</w:t>
+      </w:r>
+      <w:proofErr w:type="gramEnd"/>
+      <w:r>
+        <w:rPr>
+          <w:rFonts w:ascii="Times New Roman" w:hAnsi="Times New Roman"/>
+          <w:sz w:val="28"/>
+          <w:szCs w:val="28"/>
+        </w:rPr>
+        <w:t xml:space="preserve"> масообмін. </w:t>
       </w:r>
       <w:r>
         <w:rPr>
@@ -841,18 +928,8 @@
           <w:szCs w:val="28"/>
           <w:lang w:eastAsia="ru-RU"/>
         </w:rPr>
-        <w:t xml:space="preserve">Ефективність перемішуючого пристрою характеризує якість проведення процесу перемішування і може бути виражена по-різному в залежності від мети перемішування. Наприклад, в процесах одержання </w:t>
-      </w:r>
-      <w:r>
-        <w:rPr>
-          <w:rFonts w:ascii="Times New Roman" w:eastAsia="Times New Roman" w:hAnsi="Times New Roman"/>
-          <w:color w:val="000000"/>
-          <w:sz w:val="28"/>
-          <w:szCs w:val="28"/>
-          <w:lang w:eastAsia="ru-RU"/>
-        </w:rPr>
         <w:lastRenderedPageBreak/>
-        <w:t xml:space="preserve">суспензій ефективність перемішування характеризується ступенем рівномірності розподілу твердої фази в об’ємі апарату; при інтенсифікації теплових та дифузійних процесів – відношенням коефіцієнтів тепло - або масовіддачі при перемішуванні і без нього. Ефективність перемішування залежить не тільки від конструкції перемішуючого пристрою і апарату, а також і від величини енергії, яка вводиться в перемішуючу рідину. </w:t>
+        <w:t xml:space="preserve">Ефективність перемішуючого пристрою характеризує якість проведення процесу перемішування і може бути виражена по-різному в залежності від мети перемішування. Наприклад, в процесах одержання суспензій ефективність перемішування характеризується ступенем рівномірності розподілу твердої фази в об’ємі апарату; при інтенсифікації теплових та дифузійних процесів – відношенням коефіцієнтів тепло - або масовіддачі при перемішуванні і без нього. Ефективність перемішування залежить не тільки від конструкції перемішуючого пристрою і апарату, а також і від величини енергії, яка вводиться в перемішуючу рідину. </w:t>
       </w:r>
     </w:p>
     <w:p>
@@ -1130,7 +1207,27 @@
           <w:szCs w:val="28"/>
           <w:lang w:eastAsia="ru-RU"/>
         </w:rPr>
-        <w:t xml:space="preserve">наведений на рисунку </w:t>
+        <w:t xml:space="preserve">наведений </w:t>
+      </w:r>
+      <w:proofErr w:type="gramStart"/>
+      <w:r>
+        <w:rPr>
+          <w:rFonts w:ascii="Times New Roman" w:eastAsia="Times New Roman" w:hAnsi="Times New Roman"/>
+          <w:sz w:val="28"/>
+          <w:szCs w:val="28"/>
+          <w:lang w:eastAsia="ru-RU"/>
+        </w:rPr>
+        <w:t>на рисунку</w:t>
+      </w:r>
+      <w:proofErr w:type="gramEnd"/>
+      <w:r>
+        <w:rPr>
+          <w:rFonts w:ascii="Times New Roman" w:eastAsia="Times New Roman" w:hAnsi="Times New Roman"/>
+          <w:sz w:val="28"/>
+          <w:szCs w:val="28"/>
+          <w:lang w:eastAsia="ru-RU"/>
+        </w:rPr>
+        <w:t xml:space="preserve"> </w:t>
       </w:r>
       <w:r>
         <w:rPr>
@@ -1234,6 +1331,7 @@
           <w:szCs w:val="28"/>
           <w:lang w:eastAsia="ru-RU"/>
         </w:rPr>
+        <w:lastRenderedPageBreak/>
         <w:t>5 - сорочка; 6 - кришка;</w:t>
       </w:r>
     </w:p>
@@ -1388,7 +1486,6 @@
           <w:szCs w:val="28"/>
           <w:lang w:eastAsia="ru-RU"/>
         </w:rPr>
-        <w:lastRenderedPageBreak/>
         <w:t xml:space="preserve">            14 - вал; 15 - опорна лапа</w:t>
       </w:r>
     </w:p>
@@ -1513,7 +1610,25 @@
           <w:sz w:val="28"/>
           <w:szCs w:val="28"/>
         </w:rPr>
-        <w:t xml:space="preserve">Важливу роль при виборі мішалки відіграють фізичні параметри рідини,   що   перемішується   і, в  першу  чергу,  в’язкість  середовища. Для малов’язких рідин, зазвичай, використають швидкохідні мішалки, для високов’язких – тихохідні. Для перемішування рідин з низькою і середньою в’язкістю </w:t>
+        <w:t xml:space="preserve">Важливу роль при виборі мішалки відіграють фізичні параметри </w:t>
+      </w:r>
+      <w:proofErr w:type="gramStart"/>
+      <w:r>
+        <w:rPr>
+          <w:rFonts w:ascii="Times New Roman" w:hAnsi="Times New Roman"/>
+          <w:sz w:val="28"/>
+          <w:szCs w:val="28"/>
+        </w:rPr>
+        <w:t xml:space="preserve">рідини,   </w:t>
+      </w:r>
+      <w:proofErr w:type="gramEnd"/>
+      <w:r>
+        <w:rPr>
+          <w:rFonts w:ascii="Times New Roman" w:hAnsi="Times New Roman"/>
+          <w:sz w:val="28"/>
+          <w:szCs w:val="28"/>
+        </w:rPr>
+        <w:t xml:space="preserve">що   перемішується   і, в  першу  чергу,  в’язкість  середовища. Для малов’язких рідин, зазвичай, використають швидкохідні мішалки, для високов’язких – тихохідні. Для перемішування рідин з низькою і середньою в’язкістю </w:t>
       </w:r>
       <w:r>
         <w:rPr>
@@ -1676,6 +1791,7 @@
           <w:szCs w:val="28"/>
           <w:lang w:eastAsia="ru-RU"/>
         </w:rPr>
+        <w:lastRenderedPageBreak/>
         <w:t xml:space="preserve"> </w:t>
       </w:r>
       <w:r>
@@ -1730,17 +1846,7 @@
           <w:szCs w:val="28"/>
           <w:lang w:eastAsia="ru-RU"/>
         </w:rPr>
-        <w:t xml:space="preserve">: відбиваючі перегородки, труби передавлювання, рівнеміри. Перші змінюють структуру потоку, що призводить до збільшення інтенсивності перемішування  ліквідації воронки та збільшення споживчої потужності; другі </w:t>
-      </w:r>
-      <w:r>
-        <w:rPr>
-          <w:rFonts w:ascii="Times New Roman" w:hAnsi="Times New Roman"/>
-          <w:sz w:val="28"/>
-          <w:szCs w:val="28"/>
-          <w:lang w:eastAsia="ru-RU"/>
-        </w:rPr>
-        <w:lastRenderedPageBreak/>
-        <w:t>використовують  для періодичного чи безперервного</w:t>
+        <w:t>: відбиваючі перегородки, труби передавлювання, рівнеміри. Перші змінюють структуру потоку, що призводить до збільшення інтенсивності перемішування  ліквідації воронки та збільшення споживчої потужності; другі використовують  для періодичного чи безперервного</w:t>
       </w:r>
       <w:r>
         <w:rPr>
@@ -2040,6 +2146,7 @@
         <w:rPr>
           <w:lang w:val="uk-UA"/>
         </w:rPr>
+        <w:lastRenderedPageBreak/>
         <w:t xml:space="preserve">По влаштуванню лопатей вирізняють </w:t>
       </w:r>
       <w:r>
@@ -2145,11 +2252,7 @@
         <w:t xml:space="preserve"> </w:t>
       </w:r>
       <w:r>
-        <w:t xml:space="preserve">При тангенціальній течії рідина в апараті рухається переважно по концентричним колам, які паралельні площині обертання мішалки. Змішування відбувається за рахунок вихорів, які </w:t>
-      </w:r>
-      <w:r>
-        <w:lastRenderedPageBreak/>
-        <w:t>виникають на краях мішалки. Якість перемішування буде найгіршою, якщо швидкість обертання рідини буде рівною швидкості обертання мішалки. Радіальна течія характеризується направленим рухом рідини від мішалки до стінок апарату перпендикулярно осі обертання мішалки</w:t>
+        <w:t>При тангенціальній течії рідина в апараті рухається переважно по концентричним колам, які паралельні площині обертання мішалки. Змішування відбувається за рахунок вихорів, які виникають на краях мішалки. Якість перемішування буде найгіршою, якщо швидкість обертання рідини буде рівною швидкості обертання мішалки. Радіальна течія характеризується направленим рухом рідини від мішалки до стінок апарату перпендикулярно осі обертання мішалки</w:t>
       </w:r>
       <w:r>
         <w:rPr>
@@ -2453,6 +2556,7 @@
         <w:rPr>
           <w:lang w:val="uk-UA"/>
         </w:rPr>
+        <w:lastRenderedPageBreak/>
         <w:t>Рис</w:t>
       </w:r>
       <w:r>
@@ -2523,11 +2627,7 @@
         <w:t>шування</w:t>
       </w:r>
       <w:r>
-        <w:t xml:space="preserve"> рідини відбувається повільно, циркуляція </w:t>
-      </w:r>
-      <w:r>
-        <w:lastRenderedPageBreak/>
-        <w:t>рідини невелика. Тому лопатеві мішалки застосовують для перемішування рідин, в'язкість яких не перевищує 10</w:t>
+        <w:t xml:space="preserve"> рідини відбувається повільно, циркуляція рідини невелика. Тому лопатеві мішалки застосовують для перемішування рідин, в'язкість яких не перевищує 10</w:t>
       </w:r>
       <w:r>
         <w:rPr>
@@ -2836,7 +2936,14 @@
         <w:rPr>
           <w:color w:val="000000"/>
         </w:rPr>
-        <w:t>), інтенсифікації процесів теплообміну, при проведенні хімічних реакцій в об’ємі і розчиненні. Для процесів розчинення застосовують листові мішалки з отворами в лопатях. При обертанні такої мішалки на виході із отворів створюються струмені, які сприяють розчиненню твердих матеріалів.</w:t>
+        <w:t xml:space="preserve">), інтенсифікації процесів теплообміну, при проведенні хімічних реакцій в об’ємі і розчиненні. Для процесів розчинення застосовують листові мішалки з отворами в </w:t>
+      </w:r>
+      <w:r>
+        <w:rPr>
+          <w:color w:val="000000"/>
+        </w:rPr>
+        <w:lastRenderedPageBreak/>
+        <w:t>лопатях. При обертанні такої мішалки на виході із отворів створюються струмені, які сприяють розчиненню твердих матеріалів.</w:t>
       </w:r>
     </w:p>
     <w:p>
@@ -2856,11 +2963,7 @@
         <w:t xml:space="preserve"> -</w:t>
       </w:r>
       <w:r>
-        <w:t xml:space="preserve"> швидкохідні, мають форму колес водяних турбін з пласкими, нахиленими чи криволінійними лопатками, що закріплені, як правило, на вертикальном </w:t>
-      </w:r>
-      <w:r>
-        <w:lastRenderedPageBreak/>
-        <w:t>валу. В а</w:t>
+        <w:t xml:space="preserve"> швидкохідні, мають форму колес водяних турбін з пласкими, нахиленими чи криволінійними лопатками, що закріплені, як правило, на вертикальном валу. В а</w:t>
       </w:r>
       <w:r>
         <w:t>паратах з турбінними мішалками реалізу</w:t>
@@ -3721,7 +3824,11 @@
         <w:t xml:space="preserve">  </w:t>
       </w:r>
       <w:r>
-        <w:t xml:space="preserve">Закриті мішалки мають два диски з отворами в центрі для проходження рідини; диски зверху та знизу приварюються до пласких лопатей. Радіальні потоки рідини мають достатньо велику швидкість і поширюються по всьому перерізу, досягаючи найбільш віддалених точок апарату. Рідина поступає в змішувач паралельно осі валу. </w:t>
+        <w:t xml:space="preserve">Закриті мішалки мають два диски з отворами в центрі для проходження рідини; диски зверху та знизу приварюються до пласких лопатей. Радіальні потоки рідини мають достатньо велику швидкість і поширюються по всьому перерізу, досягаючи найбільш віддалених точок апарату. Рідина </w:t>
+      </w:r>
+      <w:r>
+        <w:lastRenderedPageBreak/>
+        <w:t xml:space="preserve">поступає в змішувач паралельно осі валу. </w:t>
       </w:r>
       <w:r>
         <w:rPr>
@@ -3871,14 +3978,7 @@
         <w:rPr>
           <w:rStyle w:val="hps"/>
         </w:rPr>
-        <w:t xml:space="preserve">одиницю </w:t>
-      </w:r>
-      <w:r>
-        <w:rPr>
-          <w:rStyle w:val="hps"/>
-        </w:rPr>
-        <w:lastRenderedPageBreak/>
-        <w:t>часу</w:t>
+        <w:t>одиницю часу</w:t>
       </w:r>
       <w:r>
         <w:t xml:space="preserve"> </w:t>
@@ -4557,6 +4657,7 @@
         <w:rPr>
           <w:noProof/>
         </w:rPr>
+        <w:lastRenderedPageBreak/>
         <w:drawing>
           <wp:anchor distT="0" distB="0" distL="114300" distR="114300" simplePos="0" relativeHeight="251657728" behindDoc="1" locked="0" layoutInCell="1" allowOverlap="1" wp14:anchorId="41922B99" wp14:editId="1F9F6C45">
             <wp:simplePos x="0" y="0"/>
@@ -4915,7 +5016,15 @@
           <w:sz w:val="28"/>
           <w:szCs w:val="28"/>
         </w:rPr>
-        <w:t>Швидкість обертання пропелера становить 160-1000 об/хв. Пропелерні мішалки створюють більш інтенсивні осьові потоки рідини, ніж лопатеві, та більш інтенсивно перемішують рідину.</w:t>
+        <w:t xml:space="preserve">Швидкість обертання пропелера становить 160-1000 об/хв. Пропелерні мішалки створюють більш інтенсивні осьові потоки рідини, ніж лопатеві, та </w:t>
+      </w:r>
+      <w:r>
+        <w:rPr>
+          <w:sz w:val="28"/>
+          <w:szCs w:val="28"/>
+        </w:rPr>
+        <w:lastRenderedPageBreak/>
+        <w:t>більш інтенсивно перемішують рідину.</w:t>
       </w:r>
       <w:r>
         <w:rPr>
@@ -4949,16 +5058,7 @@
           <w:szCs w:val="28"/>
           <w:lang w:val="uk-UA"/>
         </w:rPr>
-        <w:t xml:space="preserve"> для унеможливлення явища </w:t>
-      </w:r>
-      <w:r>
-        <w:rPr>
-          <w:sz w:val="28"/>
-          <w:szCs w:val="28"/>
-          <w:lang w:val="uk-UA"/>
-        </w:rPr>
-        <w:lastRenderedPageBreak/>
-        <w:t>захлинання мішалки</w:t>
+        <w:t xml:space="preserve"> для унеможливлення явища захлинання мішалки</w:t>
       </w:r>
       <w:r>
         <w:rPr>
@@ -5476,6 +5576,7 @@
           <w:sz w:val="28"/>
           <w:szCs w:val="28"/>
         </w:rPr>
+        <w:lastRenderedPageBreak/>
         <w:t>5</w:t>
       </w:r>
       <w:r>
@@ -5512,7 +5613,6 @@
           <w:sz w:val="28"/>
           <w:szCs w:val="28"/>
         </w:rPr>
-        <w:lastRenderedPageBreak/>
         <w:t>6</w:t>
       </w:r>
       <w:r>
@@ -6038,6 +6138,7 @@
           <w:sz w:val="28"/>
           <w:szCs w:val="28"/>
         </w:rPr>
+        <w:lastRenderedPageBreak/>
         <w:tab/>
       </w:r>
       <w:r>
@@ -6399,7 +6500,7 @@
           <v:shape id="_x0000_i1025" type="#_x0000_t75" style="width:55.5pt;height:40.5pt" o:ole="">
             <v:imagedata r:id="rId13" o:title=""/>
           </v:shape>
-          <o:OLEObject Type="Embed" ProgID="Equation.3" ShapeID="_x0000_i1025" DrawAspect="Content" ObjectID="_1587331805" r:id="rId14"/>
+          <o:OLEObject Type="Embed" ProgID="Equation.3" ShapeID="_x0000_i1025" DrawAspect="Content" ObjectID="_1587842498" r:id="rId14"/>
         </w:object>
       </w:r>
       <w:r>
@@ -6463,7 +6564,7 @@
           <v:shape id="_x0000_i1026" type="#_x0000_t75" style="width:20.25pt;height:18.75pt" o:ole="">
             <v:imagedata r:id="rId15" o:title=""/>
           </v:shape>
-          <o:OLEObject Type="Embed" ProgID="Equation.3" ShapeID="_x0000_i1026" DrawAspect="Content" ObjectID="_1587331806" r:id="rId16"/>
+          <o:OLEObject Type="Embed" ProgID="Equation.3" ShapeID="_x0000_i1026" DrawAspect="Content" ObjectID="_1587842499" r:id="rId16"/>
         </w:object>
       </w:r>
       <w:r>
@@ -6503,7 +6604,7 @@
           <v:shape id="_x0000_i1027" type="#_x0000_t75" style="width:20.25pt;height:18.75pt" o:ole="">
             <v:imagedata r:id="rId17" o:title=""/>
           </v:shape>
-          <o:OLEObject Type="Embed" ProgID="Equation.3" ShapeID="_x0000_i1027" DrawAspect="Content" ObjectID="_1587331807" r:id="rId18"/>
+          <o:OLEObject Type="Embed" ProgID="Equation.3" ShapeID="_x0000_i1027" DrawAspect="Content" ObjectID="_1587842500" r:id="rId18"/>
         </w:object>
       </w:r>
       <w:r>
@@ -6549,7 +6650,7 @@
           <v:shape id="_x0000_i1028" type="#_x0000_t75" style="width:79.5pt;height:33pt" o:ole="">
             <v:imagedata r:id="rId19" o:title=""/>
           </v:shape>
-          <o:OLEObject Type="Embed" ProgID="Equation.3" ShapeID="_x0000_i1028" DrawAspect="Content" ObjectID="_1587331808" r:id="rId20"/>
+          <o:OLEObject Type="Embed" ProgID="Equation.3" ShapeID="_x0000_i1028" DrawAspect="Content" ObjectID="_1587842501" r:id="rId20"/>
         </w:object>
       </w:r>
     </w:p>
@@ -6913,6 +7014,7 @@
           <w:noProof/>
           <w:lang w:eastAsia="ru-RU"/>
         </w:rPr>
+        <w:lastRenderedPageBreak/>
         <w:drawing>
           <wp:anchor distT="0" distB="0" distL="114300" distR="114300" simplePos="0" relativeHeight="251660800" behindDoc="0" locked="0" layoutInCell="1" allowOverlap="1" wp14:anchorId="420944D2" wp14:editId="78A1F724">
             <wp:simplePos x="0" y="0"/>
@@ -7050,7 +7152,6 @@
           <w:sz w:val="28"/>
           <w:szCs w:val="28"/>
         </w:rPr>
-        <w:lastRenderedPageBreak/>
         <w:t xml:space="preserve">Розміри </w:t>
       </w:r>
       <w:r>
@@ -8222,6 +8323,7 @@
           <w:szCs w:val="28"/>
           <w:lang w:eastAsia="uk-UA"/>
         </w:rPr>
+        <w:lastRenderedPageBreak/>
         <w:t>а) Для турбінної мішалки:</w:t>
       </w:r>
     </w:p>
@@ -8248,7 +8350,7 @@
           <v:shape id="_x0000_i1029" type="#_x0000_t75" style="width:219pt;height:30.75pt" o:ole="">
             <v:imagedata r:id="rId24" o:title=""/>
           </v:shape>
-          <o:OLEObject Type="Embed" ProgID="Equation.3" ShapeID="_x0000_i1029" DrawAspect="Content" ObjectID="_1587331809" r:id="rId25"/>
+          <o:OLEObject Type="Embed" ProgID="Equation.3" ShapeID="_x0000_i1029" DrawAspect="Content" ObjectID="_1587842502" r:id="rId25"/>
         </w:object>
       </w:r>
       <w:r>
@@ -8306,7 +8408,7 @@
           <v:shape id="_x0000_i1030" type="#_x0000_t75" style="width:21.75pt;height:18.75pt" o:ole="">
             <v:imagedata r:id="rId26" o:title=""/>
           </v:shape>
-          <o:OLEObject Type="Embed" ProgID="Equation.DSMT4" ShapeID="_x0000_i1030" DrawAspect="Content" ObjectID="_1587331810" r:id="rId27"/>
+          <o:OLEObject Type="Embed" ProgID="Equation.DSMT4" ShapeID="_x0000_i1030" DrawAspect="Content" ObjectID="_1587842503" r:id="rId27"/>
         </w:object>
       </w:r>
       <w:r>
@@ -8335,7 +8437,6 @@
           <w:sz w:val="28"/>
           <w:szCs w:val="28"/>
         </w:rPr>
-        <w:lastRenderedPageBreak/>
         <w:t xml:space="preserve">Інші розміри, що віднесені до діаметра мішалки, знаходимо за стандартним значенням </w:t>
       </w:r>
       <w:r>
@@ -9026,7 +9127,7 @@
           <v:shape id="_x0000_i1031" type="#_x0000_t75" style="width:233.25pt;height:33pt" o:ole="">
             <v:imagedata r:id="rId24" o:title=""/>
           </v:shape>
-          <o:OLEObject Type="Embed" ProgID="Equation.3" ShapeID="_x0000_i1031" DrawAspect="Content" ObjectID="_1587331811" r:id="rId29"/>
+          <o:OLEObject Type="Embed" ProgID="Equation.3" ShapeID="_x0000_i1031" DrawAspect="Content" ObjectID="_1587842504" r:id="rId29"/>
         </w:object>
       </w:r>
       <w:r>
@@ -9095,7 +9196,7 @@
           <v:shape id="_x0000_i1032" type="#_x0000_t75" style="width:21.75pt;height:18.75pt" o:ole="">
             <v:imagedata r:id="rId26" o:title=""/>
           </v:shape>
-          <o:OLEObject Type="Embed" ProgID="Equation.DSMT4" ShapeID="_x0000_i1032" DrawAspect="Content" ObjectID="_1587331812" r:id="rId30"/>
+          <o:OLEObject Type="Embed" ProgID="Equation.DSMT4" ShapeID="_x0000_i1032" DrawAspect="Content" ObjectID="_1587842505" r:id="rId30"/>
         </w:object>
       </w:r>
       <w:r>
@@ -9498,7 +9599,7 @@
           <v:shape id="_x0000_i1033" type="#_x0000_t75" style="width:170.25pt;height:22.5pt" o:ole="">
             <v:imagedata r:id="rId31" o:title=""/>
           </v:shape>
-          <o:OLEObject Type="Embed" ProgID="Equation.DSMT4" ShapeID="_x0000_i1033" DrawAspect="Content" ObjectID="_1587331813" r:id="rId32"/>
+          <o:OLEObject Type="Embed" ProgID="Equation.DSMT4" ShapeID="_x0000_i1033" DrawAspect="Content" ObjectID="_1587842506" r:id="rId32"/>
         </w:object>
       </w:r>
       <w:r>
@@ -9658,7 +9759,6 @@
           <w:sz w:val="28"/>
           <w:szCs w:val="28"/>
         </w:rPr>
-        <w:lastRenderedPageBreak/>
         <w:t xml:space="preserve">За ГОСТ 6533-78 обираємо днище з внутрішнім діаметром </w:t>
       </w:r>
       <w:r>
@@ -10389,7 +10489,7 @@
           <v:shape id="_x0000_i1034" type="#_x0000_t75" style="width:87pt;height:39pt" o:ole="">
             <v:imagedata r:id="rId33" o:title=""/>
           </v:shape>
-          <o:OLEObject Type="Embed" ProgID="Equation.DSMT4" ShapeID="_x0000_i1034" DrawAspect="Content" ObjectID="_1587331814" r:id="rId34"/>
+          <o:OLEObject Type="Embed" ProgID="Equation.DSMT4" ShapeID="_x0000_i1034" DrawAspect="Content" ObjectID="_1587842507" r:id="rId34"/>
         </w:object>
       </w:r>
       <w:r>
@@ -10448,7 +10548,7 @@
           <v:shape id="_x0000_i1035" type="#_x0000_t75" style="width:213pt;height:38.25pt" o:ole="">
             <v:imagedata r:id="rId35" o:title=""/>
           </v:shape>
-          <o:OLEObject Type="Embed" ProgID="Equation.3" ShapeID="_x0000_i1035" DrawAspect="Content" ObjectID="_1587331815" r:id="rId36"/>
+          <o:OLEObject Type="Embed" ProgID="Equation.3" ShapeID="_x0000_i1035" DrawAspect="Content" ObjectID="_1587842508" r:id="rId36"/>
         </w:object>
       </w:r>
     </w:p>
@@ -10468,6 +10568,7 @@
           <w:sz w:val="28"/>
           <w:szCs w:val="28"/>
         </w:rPr>
+        <w:lastRenderedPageBreak/>
         <w:t xml:space="preserve">де </w:t>
       </w:r>
       <w:r>
@@ -10481,7 +10582,7 @@
           <v:shape id="_x0000_i1036" type="#_x0000_t75" style="width:16.5pt;height:18.75pt" o:ole="">
             <v:imagedata r:id="rId37" o:title=""/>
           </v:shape>
-          <o:OLEObject Type="Embed" ProgID="Equation.DSMT4" ShapeID="_x0000_i1036" DrawAspect="Content" ObjectID="_1587331816" r:id="rId38"/>
+          <o:OLEObject Type="Embed" ProgID="Equation.DSMT4" ShapeID="_x0000_i1036" DrawAspect="Content" ObjectID="_1587842509" r:id="rId38"/>
         </w:object>
       </w:r>
       <w:r>
@@ -10503,7 +10604,7 @@
           <v:shape id="_x0000_i1037" type="#_x0000_t75" style="width:21.75pt;height:18.75pt" o:ole="">
             <v:imagedata r:id="rId39" o:title=""/>
           </v:shape>
-          <o:OLEObject Type="Embed" ProgID="Equation.DSMT4" ShapeID="_x0000_i1037" DrawAspect="Content" ObjectID="_1587331817" r:id="rId40"/>
+          <o:OLEObject Type="Embed" ProgID="Equation.DSMT4" ShapeID="_x0000_i1037" DrawAspect="Content" ObjectID="_1587842510" r:id="rId40"/>
         </w:object>
       </w:r>
       <w:r>
@@ -10545,7 +10646,7 @@
           <v:shape id="_x0000_i1038" type="#_x0000_t75" style="width:44.25pt;height:18.75pt" o:ole="">
             <v:imagedata r:id="rId41" o:title=""/>
           </v:shape>
-          <o:OLEObject Type="Embed" ProgID="Equation.DSMT4" ShapeID="_x0000_i1038" DrawAspect="Content" ObjectID="_1587331818" r:id="rId42"/>
+          <o:OLEObject Type="Embed" ProgID="Equation.DSMT4" ShapeID="_x0000_i1038" DrawAspect="Content" ObjectID="_1587842511" r:id="rId42"/>
         </w:object>
       </w:r>
       <w:r>
@@ -10675,7 +10776,6 @@
           <w:sz w:val="28"/>
           <w:szCs w:val="28"/>
         </w:rPr>
-        <w:lastRenderedPageBreak/>
         <w:tab/>
         <w:t xml:space="preserve">Визначаємо параметр висоти завантаження </w:t>
       </w:r>
@@ -10690,7 +10790,7 @@
           <v:shape id="_x0000_i1039" type="#_x0000_t75" style="width:11.25pt;height:15pt" o:ole="">
             <v:imagedata r:id="rId43" o:title=""/>
           </v:shape>
-          <o:OLEObject Type="Embed" ProgID="Equation.DSMT4" ShapeID="_x0000_i1039" DrawAspect="Content" ObjectID="_1587331819" r:id="rId44"/>
+          <o:OLEObject Type="Embed" ProgID="Equation.DSMT4" ShapeID="_x0000_i1039" DrawAspect="Content" ObjectID="_1587842512" r:id="rId44"/>
         </w:object>
       </w:r>
       <w:r>
@@ -10739,7 +10839,7 @@
           <v:shape id="_x0000_i1040" type="#_x0000_t75" style="width:77.25pt;height:36.75pt" o:ole="">
             <v:imagedata r:id="rId45" o:title=""/>
           </v:shape>
-          <o:OLEObject Type="Embed" ProgID="Equation.DSMT4" ShapeID="_x0000_i1040" DrawAspect="Content" ObjectID="_1587331820" r:id="rId46"/>
+          <o:OLEObject Type="Embed" ProgID="Equation.DSMT4" ShapeID="_x0000_i1040" DrawAspect="Content" ObjectID="_1587842513" r:id="rId46"/>
         </w:object>
       </w:r>
       <w:r>
@@ -10796,7 +10896,7 @@
           <v:shape id="_x0000_i1041" type="#_x0000_t75" style="width:108.75pt;height:36.75pt" o:ole="">
             <v:imagedata r:id="rId47" o:title=""/>
           </v:shape>
-          <o:OLEObject Type="Embed" ProgID="Equation.DSMT4" ShapeID="_x0000_i1041" DrawAspect="Content" ObjectID="_1587331821" r:id="rId48"/>
+          <o:OLEObject Type="Embed" ProgID="Equation.DSMT4" ShapeID="_x0000_i1041" DrawAspect="Content" ObjectID="_1587842514" r:id="rId48"/>
         </w:object>
       </w:r>
     </w:p>
@@ -10883,7 +10983,7 @@
           <v:shape id="_x0000_i1042" type="#_x0000_t75" style="width:105pt;height:42pt" o:ole="">
             <v:imagedata r:id="rId49" o:title=""/>
           </v:shape>
-          <o:OLEObject Type="Embed" ProgID="Equation.DSMT4" ShapeID="_x0000_i1042" DrawAspect="Content" ObjectID="_1587331822" r:id="rId50"/>
+          <o:OLEObject Type="Embed" ProgID="Equation.DSMT4" ShapeID="_x0000_i1042" DrawAspect="Content" ObjectID="_1587842515" r:id="rId50"/>
         </w:object>
       </w:r>
       <w:r>
@@ -10894,6 +10994,7 @@
         </w:rPr>
         <w:t xml:space="preserve"> </w:t>
       </w:r>
+      <w:proofErr w:type="gramStart"/>
       <w:r>
         <w:rPr>
           <w:rFonts w:ascii="Times New Roman" w:hAnsi="Times New Roman"/>
@@ -10910,6 +11011,7 @@
         </w:rPr>
         <w:tab/>
       </w:r>
+      <w:proofErr w:type="gramEnd"/>
       <w:r>
         <w:rPr>
           <w:rFonts w:ascii="Times New Roman" w:hAnsi="Times New Roman"/>
@@ -10997,7 +11099,7 @@
           <v:shape id="_x0000_i1043" type="#_x0000_t75" style="width:33pt;height:18.75pt" o:ole="">
             <v:imagedata r:id="rId51" o:title=""/>
           </v:shape>
-          <o:OLEObject Type="Embed" ProgID="Equation.DSMT4" ShapeID="_x0000_i1043" DrawAspect="Content" ObjectID="_1587331823" r:id="rId52"/>
+          <o:OLEObject Type="Embed" ProgID="Equation.DSMT4" ShapeID="_x0000_i1043" DrawAspect="Content" ObjectID="_1587842516" r:id="rId52"/>
         </w:object>
       </w:r>
       <w:r>
@@ -11039,7 +11141,7 @@
           <v:shape id="_x0000_i1044" type="#_x0000_t75" style="width:33pt;height:18.75pt" o:ole="">
             <v:imagedata r:id="rId53" o:title=""/>
           </v:shape>
-          <o:OLEObject Type="Embed" ProgID="Equation.DSMT4" ShapeID="_x0000_i1044" DrawAspect="Content" ObjectID="_1587331824" r:id="rId54"/>
+          <o:OLEObject Type="Embed" ProgID="Equation.DSMT4" ShapeID="_x0000_i1044" DrawAspect="Content" ObjectID="_1587842517" r:id="rId54"/>
         </w:object>
       </w:r>
       <w:r>
@@ -11108,7 +11210,7 @@
           <v:shape id="_x0000_i1045" type="#_x0000_t75" style="width:184.5pt;height:33pt" o:ole="">
             <v:imagedata r:id="rId55" o:title=""/>
           </v:shape>
-          <o:OLEObject Type="Embed" ProgID="Equation.DSMT4" ShapeID="_x0000_i1045" DrawAspect="Content" ObjectID="_1587331825" r:id="rId56"/>
+          <o:OLEObject Type="Embed" ProgID="Equation.DSMT4" ShapeID="_x0000_i1045" DrawAspect="Content" ObjectID="_1587842518" r:id="rId56"/>
         </w:object>
       </w:r>
     </w:p>
@@ -11153,7 +11255,7 @@
           <v:shape id="_x0000_i1046" type="#_x0000_t75" style="width:188.25pt;height:33pt" o:ole="">
             <v:imagedata r:id="rId57" o:title=""/>
           </v:shape>
-          <o:OLEObject Type="Embed" ProgID="Equation.DSMT4" ShapeID="_x0000_i1046" DrawAspect="Content" ObjectID="_1587331826" r:id="rId58"/>
+          <o:OLEObject Type="Embed" ProgID="Equation.DSMT4" ShapeID="_x0000_i1046" DrawAspect="Content" ObjectID="_1587842519" r:id="rId58"/>
         </w:object>
       </w:r>
     </w:p>
@@ -11215,7 +11317,7 @@
           <v:shape id="_x0000_i1047" type="#_x0000_t75" style="width:49.5pt;height:15.75pt" o:ole="">
             <v:imagedata r:id="rId59" o:title=""/>
           </v:shape>
-          <o:OLEObject Type="Embed" ProgID="Equation.DSMT4" ShapeID="_x0000_i1047" DrawAspect="Content" ObjectID="_1587331827" r:id="rId60"/>
+          <o:OLEObject Type="Embed" ProgID="Equation.DSMT4" ShapeID="_x0000_i1047" DrawAspect="Content" ObjectID="_1587842520" r:id="rId60"/>
         </w:object>
       </w:r>
       <w:r>
@@ -11437,6 +11539,7 @@
         <w:rPr>
           <w:szCs w:val="28"/>
         </w:rPr>
+        <w:lastRenderedPageBreak/>
         <w:t>Тоді висота воронки [</w:t>
       </w:r>
       <w:r>
@@ -11471,7 +11574,7 @@
           <v:shape id="_x0000_i1048" type="#_x0000_t75" style="width:90pt;height:36.75pt" o:ole="">
             <v:imagedata r:id="rId61" o:title=""/>
           </v:shape>
-          <o:OLEObject Type="Embed" ProgID="Equation.3" ShapeID="_x0000_i1048" DrawAspect="Content" ObjectID="_1587331828" r:id="rId62"/>
+          <o:OLEObject Type="Embed" ProgID="Equation.3" ShapeID="_x0000_i1048" DrawAspect="Content" ObjectID="_1587842521" r:id="rId62"/>
         </w:object>
       </w:r>
       <w:r>
@@ -11523,7 +11626,7 @@
           <v:shape id="_x0000_i1049" type="#_x0000_t75" style="width:186pt;height:36pt" o:ole="">
             <v:imagedata r:id="rId63" o:title=""/>
           </v:shape>
-          <o:OLEObject Type="Embed" ProgID="Equation.DSMT4" ShapeID="_x0000_i1049" DrawAspect="Content" ObjectID="_1587331829" r:id="rId64"/>
+          <o:OLEObject Type="Embed" ProgID="Equation.DSMT4" ShapeID="_x0000_i1049" DrawAspect="Content" ObjectID="_1587842522" r:id="rId64"/>
         </w:object>
       </w:r>
     </w:p>
@@ -11546,7 +11649,7 @@
           <v:shape id="_x0000_i1050" type="#_x0000_t75" style="width:183pt;height:35.25pt" o:ole="">
             <v:imagedata r:id="rId65" o:title=""/>
           </v:shape>
-          <o:OLEObject Type="Embed" ProgID="Equation.DSMT4" ShapeID="_x0000_i1050" DrawAspect="Content" ObjectID="_1587331830" r:id="rId66"/>
+          <o:OLEObject Type="Embed" ProgID="Equation.DSMT4" ShapeID="_x0000_i1050" DrawAspect="Content" ObjectID="_1587842523" r:id="rId66"/>
         </w:object>
       </w:r>
     </w:p>
@@ -11636,7 +11739,7 @@
           <v:shape id="_x0000_i1051" type="#_x0000_t75" style="width:149.25pt;height:18.75pt" o:ole="">
             <v:imagedata r:id="rId67" o:title=""/>
           </v:shape>
-          <o:OLEObject Type="Embed" ProgID="Equation.DSMT4" ShapeID="_x0000_i1051" DrawAspect="Content" ObjectID="_1587331831" r:id="rId68"/>
+          <o:OLEObject Type="Embed" ProgID="Equation.DSMT4" ShapeID="_x0000_i1051" DrawAspect="Content" ObjectID="_1587842524" r:id="rId68"/>
         </w:object>
       </w:r>
       <w:r>
@@ -11809,9 +11912,10 @@
           <v:shape id="_x0000_i1052" type="#_x0000_t75" style="width:120pt;height:23.25pt" o:ole="">
             <v:imagedata r:id="rId69" o:title=""/>
           </v:shape>
-          <o:OLEObject Type="Embed" ProgID="Equation.DSMT4" ShapeID="_x0000_i1052" DrawAspect="Content" ObjectID="_1587331832" r:id="rId70"/>
+          <o:OLEObject Type="Embed" ProgID="Equation.DSMT4" ShapeID="_x0000_i1052" DrawAspect="Content" ObjectID="_1587842525" r:id="rId70"/>
         </w:object>
       </w:r>
+      <w:proofErr w:type="gramStart"/>
       <w:r>
         <w:rPr>
           <w:rFonts w:ascii="Times New Roman" w:hAnsi="Times New Roman"/>
@@ -11828,6 +11932,7 @@
         </w:rPr>
         <w:t xml:space="preserve"> </w:t>
       </w:r>
+      <w:proofErr w:type="gramEnd"/>
       <w:r>
         <w:rPr>
           <w:rFonts w:ascii="Times New Roman" w:hAnsi="Times New Roman"/>
@@ -11884,7 +11989,7 @@
           <v:shape id="_x0000_i1053" type="#_x0000_t75" style="width:33pt;height:18.75pt" o:ole="">
             <v:imagedata r:id="rId71" o:title=""/>
           </v:shape>
-          <o:OLEObject Type="Embed" ProgID="Equation.DSMT4" ShapeID="_x0000_i1053" DrawAspect="Content" ObjectID="_1587331833" r:id="rId72"/>
+          <o:OLEObject Type="Embed" ProgID="Equation.DSMT4" ShapeID="_x0000_i1053" DrawAspect="Content" ObjectID="_1587842526" r:id="rId72"/>
         </w:object>
       </w:r>
       <w:r>
@@ -12147,7 +12252,7 @@
           <v:shape id="_x0000_i1054" type="#_x0000_t75" style="width:276.75pt;height:21.75pt" o:ole="">
             <v:imagedata r:id="rId73" o:title=""/>
           </v:shape>
-          <o:OLEObject Type="Embed" ProgID="Equation.DSMT4" ShapeID="_x0000_i1054" DrawAspect="Content" ObjectID="_1587331834" r:id="rId74"/>
+          <o:OLEObject Type="Embed" ProgID="Equation.DSMT4" ShapeID="_x0000_i1054" DrawAspect="Content" ObjectID="_1587842527" r:id="rId74"/>
         </w:object>
       </w:r>
     </w:p>
@@ -12172,7 +12277,7 @@
           <v:shape id="_x0000_i1055" type="#_x0000_t75" style="width:276pt;height:21.75pt" o:ole="">
             <v:imagedata r:id="rId75" o:title=""/>
           </v:shape>
-          <o:OLEObject Type="Embed" ProgID="Equation.DSMT4" ShapeID="_x0000_i1055" DrawAspect="Content" ObjectID="_1587331835" r:id="rId76"/>
+          <o:OLEObject Type="Embed" ProgID="Equation.DSMT4" ShapeID="_x0000_i1055" DrawAspect="Content" ObjectID="_1587842528" r:id="rId76"/>
         </w:object>
       </w:r>
     </w:p>
@@ -12246,6 +12351,7 @@
           <w:sz w:val="28"/>
           <w:szCs w:val="28"/>
         </w:rPr>
+        <w:lastRenderedPageBreak/>
         <w:t xml:space="preserve">При розрахунку потужності привода мішалки необхідно врахувати потужність, що витрачається в ущільненні валу мішалки та на подолання опору внутрішніх пристроїв реактора. </w:t>
       </w:r>
       <w:r>
@@ -12287,16 +12393,7 @@
           <w:sz w:val="28"/>
           <w:szCs w:val="28"/>
         </w:rPr>
-        <w:t xml:space="preserve">Для вибору торцевого ущільнення визначимо діаметр валу </w:t>
-      </w:r>
-      <w:r>
-        <w:rPr>
-          <w:rFonts w:ascii="Times New Roman" w:hAnsi="Times New Roman"/>
-          <w:sz w:val="28"/>
-          <w:szCs w:val="28"/>
-        </w:rPr>
-        <w:lastRenderedPageBreak/>
-        <w:t>змішувача:</w:t>
+        <w:t>Для вибору торцевого ущільнення визначимо діаметр валу змішувача:</w:t>
       </w:r>
       <w:r>
         <w:rPr>
@@ -12638,7 +12735,7 @@
           <v:shape id="_x0000_i1056" type="#_x0000_t75" style="width:95.25pt;height:23.25pt" o:ole="">
             <v:imagedata r:id="rId77" o:title=""/>
           </v:shape>
-          <o:OLEObject Type="Embed" ProgID="Equation.DSMT4" ShapeID="_x0000_i1056" DrawAspect="Content" ObjectID="_1587331836" r:id="rId78"/>
+          <o:OLEObject Type="Embed" ProgID="Equation.DSMT4" ShapeID="_x0000_i1056" DrawAspect="Content" ObjectID="_1587842529" r:id="rId78"/>
         </w:object>
       </w:r>
       <w:r>
@@ -12685,7 +12782,7 @@
           <v:shape id="_x0000_i1057" type="#_x0000_t75" style="width:140.25pt;height:20.25pt" o:ole="">
             <v:imagedata r:id="rId79" o:title=""/>
           </v:shape>
-          <o:OLEObject Type="Embed" ProgID="Equation.3" ShapeID="_x0000_i1057" DrawAspect="Content" ObjectID="_1587331837" r:id="rId80"/>
+          <o:OLEObject Type="Embed" ProgID="Equation.3" ShapeID="_x0000_i1057" DrawAspect="Content" ObjectID="_1587842530" r:id="rId80"/>
         </w:object>
       </w:r>
     </w:p>
@@ -12708,7 +12805,7 @@
           <v:shape id="_x0000_i1058" type="#_x0000_t75" style="width:181.5pt;height:44.25pt" o:ole="">
             <v:imagedata r:id="rId81" o:title=""/>
           </v:shape>
-          <o:OLEObject Type="Embed" ProgID="Equation.DSMT4" ShapeID="_x0000_i1058" DrawAspect="Content" ObjectID="_1587331838" r:id="rId82"/>
+          <o:OLEObject Type="Embed" ProgID="Equation.DSMT4" ShapeID="_x0000_i1058" DrawAspect="Content" ObjectID="_1587842531" r:id="rId82"/>
         </w:object>
       </w:r>
       <w:r>
@@ -12822,7 +12919,7 @@
           <v:shape id="_x0000_i1059" type="#_x0000_t75" style="width:149.25pt;height:33pt" o:ole="">
             <v:imagedata r:id="rId83" o:title=""/>
           </v:shape>
-          <o:OLEObject Type="Embed" ProgID="Equation.3" ShapeID="_x0000_i1059" DrawAspect="Content" ObjectID="_1587331839" r:id="rId84"/>
+          <o:OLEObject Type="Embed" ProgID="Equation.3" ShapeID="_x0000_i1059" DrawAspect="Content" ObjectID="_1587842532" r:id="rId84"/>
         </w:object>
       </w:r>
       <w:r>
@@ -12967,7 +13064,7 @@
           <v:shape id="_x0000_i1060" type="#_x0000_t75" style="width:141pt;height:20.25pt" o:ole="">
             <v:imagedata r:id="rId85" o:title=""/>
           </v:shape>
-          <o:OLEObject Type="Embed" ProgID="Equation.DSMT4" ShapeID="_x0000_i1060" DrawAspect="Content" ObjectID="_1587331840" r:id="rId86"/>
+          <o:OLEObject Type="Embed" ProgID="Equation.DSMT4" ShapeID="_x0000_i1060" DrawAspect="Content" ObjectID="_1587842533" r:id="rId86"/>
         </w:object>
       </w:r>
       <w:r>
@@ -13014,7 +13111,7 @@
           <v:shape id="_x0000_i1061" type="#_x0000_t75" style="width:336pt;height:20.25pt" o:ole="">
             <v:imagedata r:id="rId87" o:title=""/>
           </v:shape>
-          <o:OLEObject Type="Embed" ProgID="Equation.DSMT4" ShapeID="_x0000_i1061" DrawAspect="Content" ObjectID="_1587331841" r:id="rId88"/>
+          <o:OLEObject Type="Embed" ProgID="Equation.DSMT4" ShapeID="_x0000_i1061" DrawAspect="Content" ObjectID="_1587842534" r:id="rId88"/>
         </w:object>
       </w:r>
     </w:p>
@@ -13037,7 +13134,7 @@
           <v:shape id="_x0000_i1062" type="#_x0000_t75" style="width:333pt;height:20.25pt" o:ole="">
             <v:imagedata r:id="rId89" o:title=""/>
           </v:shape>
-          <o:OLEObject Type="Embed" ProgID="Equation.DSMT4" ShapeID="_x0000_i1062" DrawAspect="Content" ObjectID="_1587331842" r:id="rId90"/>
+          <o:OLEObject Type="Embed" ProgID="Equation.DSMT4" ShapeID="_x0000_i1062" DrawAspect="Content" ObjectID="_1587842535" r:id="rId90"/>
         </w:object>
       </w:r>
     </w:p>
@@ -13087,7 +13184,7 @@
           <v:shape id="_x0000_i1063" type="#_x0000_t75" style="width:68.25pt;height:20.25pt" o:ole="">
             <v:imagedata r:id="rId91" o:title=""/>
           </v:shape>
-          <o:OLEObject Type="Embed" ProgID="Equation.DSMT4" ShapeID="_x0000_i1063" DrawAspect="Content" ObjectID="_1587331843" r:id="rId92"/>
+          <o:OLEObject Type="Embed" ProgID="Equation.DSMT4" ShapeID="_x0000_i1063" DrawAspect="Content" ObjectID="_1587842536" r:id="rId92"/>
         </w:object>
       </w:r>
       <w:r>
@@ -13131,7 +13228,7 @@
           <v:shape id="_x0000_i1064" type="#_x0000_t75" style="width:190.5pt;height:20.25pt" o:ole="">
             <v:imagedata r:id="rId93" o:title=""/>
           </v:shape>
-          <o:OLEObject Type="Embed" ProgID="Equation.DSMT4" ShapeID="_x0000_i1064" DrawAspect="Content" ObjectID="_1587331844" r:id="rId94"/>
+          <o:OLEObject Type="Embed" ProgID="Equation.DSMT4" ShapeID="_x0000_i1064" DrawAspect="Content" ObjectID="_1587842537" r:id="rId94"/>
         </w:object>
       </w:r>
     </w:p>
@@ -13154,7 +13251,7 @@
           <v:shape id="_x0000_i1065" type="#_x0000_t75" style="width:194.25pt;height:20.25pt" o:ole="">
             <v:imagedata r:id="rId95" o:title=""/>
           </v:shape>
-          <o:OLEObject Type="Embed" ProgID="Equation.DSMT4" ShapeID="_x0000_i1065" DrawAspect="Content" ObjectID="_1587331845" r:id="rId96"/>
+          <o:OLEObject Type="Embed" ProgID="Equation.DSMT4" ShapeID="_x0000_i1065" DrawAspect="Content" ObjectID="_1587842538" r:id="rId96"/>
         </w:object>
       </w:r>
     </w:p>
@@ -13363,7 +13460,7 @@
           <v:shape id="_x0000_i1066" type="#_x0000_t75" style="width:82.5pt;height:18.75pt" o:ole="">
             <v:imagedata r:id="rId97" o:title=""/>
           </v:shape>
-          <o:OLEObject Type="Embed" ProgID="Equation.DSMT4" ShapeID="_x0000_i1066" DrawAspect="Content" ObjectID="_1587331846" r:id="rId98"/>
+          <o:OLEObject Type="Embed" ProgID="Equation.DSMT4" ShapeID="_x0000_i1066" DrawAspect="Content" ObjectID="_1587842539" r:id="rId98"/>
         </w:object>
       </w:r>
       <w:r>
@@ -13426,7 +13523,7 @@
           <v:shape id="_x0000_i1067" type="#_x0000_t75" style="width:44.25pt;height:16.5pt" o:ole="">
             <v:imagedata r:id="rId99" o:title=""/>
           </v:shape>
-          <o:OLEObject Type="Embed" ProgID="Equation.DSMT4" ShapeID="_x0000_i1067" DrawAspect="Content" ObjectID="_1587331847" r:id="rId100"/>
+          <o:OLEObject Type="Embed" ProgID="Equation.DSMT4" ShapeID="_x0000_i1067" DrawAspect="Content" ObjectID="_1587842540" r:id="rId100"/>
         </w:object>
       </w:r>
       <w:r>
@@ -13656,7 +13753,7 @@
           <v:shape id="_x0000_i1068" type="#_x0000_t75" style="width:124.5pt;height:38.25pt" o:ole="">
             <v:imagedata r:id="rId101" o:title=""/>
           </v:shape>
-          <o:OLEObject Type="Embed" ProgID="Equation.DSMT4" ShapeID="_x0000_i1068" DrawAspect="Content" ObjectID="_1587331848" r:id="rId102"/>
+          <o:OLEObject Type="Embed" ProgID="Equation.DSMT4" ShapeID="_x0000_i1068" DrawAspect="Content" ObjectID="_1587842541" r:id="rId102"/>
         </w:object>
       </w:r>
       <w:r>
@@ -13711,7 +13808,7 @@
           <v:shape id="_x0000_i1069" type="#_x0000_t75" style="width:444pt;height:39pt" o:ole="">
             <v:imagedata r:id="rId103" o:title=""/>
           </v:shape>
-          <o:OLEObject Type="Embed" ProgID="Equation.DSMT4" ShapeID="_x0000_i1069" DrawAspect="Content" ObjectID="_1587331849" r:id="rId104"/>
+          <o:OLEObject Type="Embed" ProgID="Equation.DSMT4" ShapeID="_x0000_i1069" DrawAspect="Content" ObjectID="_1587842542" r:id="rId104"/>
         </w:object>
       </w:r>
       <w:r>
@@ -13798,7 +13895,7 @@
           <v:shape id="_x0000_i1070" type="#_x0000_t75" style="width:1in;height:18.75pt" o:ole="">
             <v:imagedata r:id="rId105" o:title=""/>
           </v:shape>
-          <o:OLEObject Type="Embed" ProgID="Equation.DSMT4" ShapeID="_x0000_i1070" DrawAspect="Content" ObjectID="_1587331850" r:id="rId106"/>
+          <o:OLEObject Type="Embed" ProgID="Equation.DSMT4" ShapeID="_x0000_i1070" DrawAspect="Content" ObjectID="_1587842543" r:id="rId106"/>
         </w:object>
       </w:r>
       <w:r>
@@ -13852,7 +13949,7 @@
           <v:shape id="_x0000_i1071" type="#_x0000_t75" style="width:352.5pt;height:18.75pt" o:ole="">
             <v:imagedata r:id="rId107" o:title=""/>
           </v:shape>
-          <o:OLEObject Type="Embed" ProgID="Equation.DSMT4" ShapeID="_x0000_i1071" DrawAspect="Content" ObjectID="_1587331851" r:id="rId108"/>
+          <o:OLEObject Type="Embed" ProgID="Equation.DSMT4" ShapeID="_x0000_i1071" DrawAspect="Content" ObjectID="_1587842544" r:id="rId108"/>
         </w:object>
       </w:r>
     </w:p>
@@ -13928,7 +14025,7 @@
           <v:shape id="_x0000_i1072" type="#_x0000_t75" style="width:99pt;height:21pt" o:ole="">
             <v:imagedata r:id="rId109" o:title=""/>
           </v:shape>
-          <o:OLEObject Type="Embed" ProgID="Equation.DSMT4" ShapeID="_x0000_i1072" DrawAspect="Content" ObjectID="_1587331852" r:id="rId110"/>
+          <o:OLEObject Type="Embed" ProgID="Equation.DSMT4" ShapeID="_x0000_i1072" DrawAspect="Content" ObjectID="_1587842545" r:id="rId110"/>
         </w:object>
       </w:r>
     </w:p>
@@ -13991,7 +14088,7 @@
           <v:shape id="_x0000_i1073" type="#_x0000_t75" style="width:66pt;height:42pt" o:ole="">
             <v:imagedata r:id="rId111" o:title=""/>
           </v:shape>
-          <o:OLEObject Type="Embed" ProgID="Equation.DSMT4" ShapeID="_x0000_i1073" DrawAspect="Content" ObjectID="_1587331853" r:id="rId112"/>
+          <o:OLEObject Type="Embed" ProgID="Equation.DSMT4" ShapeID="_x0000_i1073" DrawAspect="Content" ObjectID="_1587842546" r:id="rId112"/>
         </w:object>
       </w:r>
       <w:r>
@@ -14046,7 +14143,7 @@
           <v:shape id="_x0000_i1074" type="#_x0000_t75" style="width:175.5pt;height:42pt" o:ole="">
             <v:imagedata r:id="rId113" o:title=""/>
           </v:shape>
-          <o:OLEObject Type="Embed" ProgID="Equation.DSMT4" ShapeID="_x0000_i1074" DrawAspect="Content" ObjectID="_1587331854" r:id="rId114"/>
+          <o:OLEObject Type="Embed" ProgID="Equation.DSMT4" ShapeID="_x0000_i1074" DrawAspect="Content" ObjectID="_1587842547" r:id="rId114"/>
         </w:object>
       </w:r>
     </w:p>
@@ -14095,7 +14192,7 @@
           <v:shape id="_x0000_i1075" type="#_x0000_t75" style="width:230.25pt;height:21pt" o:ole="">
             <v:imagedata r:id="rId115" o:title=""/>
           </v:shape>
-          <o:OLEObject Type="Embed" ProgID="Equation.DSMT4" ShapeID="_x0000_i1075" DrawAspect="Content" ObjectID="_1587331855" r:id="rId116"/>
+          <o:OLEObject Type="Embed" ProgID="Equation.DSMT4" ShapeID="_x0000_i1075" DrawAspect="Content" ObjectID="_1587842548" r:id="rId116"/>
         </w:object>
       </w:r>
     </w:p>
@@ -14130,7 +14227,7 @@
           <v:shape id="_x0000_i1076" type="#_x0000_t75" style="width:141.75pt;height:21pt" o:ole="">
             <v:imagedata r:id="rId117" o:title=""/>
           </v:shape>
-          <o:OLEObject Type="Embed" ProgID="Equation.DSMT4" ShapeID="_x0000_i1076" DrawAspect="Content" ObjectID="_1587331856" r:id="rId118"/>
+          <o:OLEObject Type="Embed" ProgID="Equation.DSMT4" ShapeID="_x0000_i1076" DrawAspect="Content" ObjectID="_1587842549" r:id="rId118"/>
         </w:object>
       </w:r>
       <w:r>
@@ -14173,7 +14270,7 @@
           <v:shape id="_x0000_i1077" type="#_x0000_t75" style="width:66pt;height:19.5pt" o:ole="">
             <v:imagedata r:id="rId119" o:title=""/>
           </v:shape>
-          <o:OLEObject Type="Embed" ProgID="Equation.DSMT4" ShapeID="_x0000_i1077" DrawAspect="Content" ObjectID="_1587331857" r:id="rId120"/>
+          <o:OLEObject Type="Embed" ProgID="Equation.DSMT4" ShapeID="_x0000_i1077" DrawAspect="Content" ObjectID="_1587842550" r:id="rId120"/>
         </w:object>
       </w:r>
     </w:p>
@@ -14225,7 +14322,6 @@
       <w:bookmarkStart w:id="27" w:name="_Toc421051044"/>
       <w:bookmarkStart w:id="28" w:name="_Toc421525251"/>
       <w:r>
-        <w:lastRenderedPageBreak/>
         <w:t>6. Вимоги техніки безпеки та промислової санітарії</w:t>
       </w:r>
       <w:bookmarkEnd w:id="26"/>
@@ -14560,7 +14656,17 @@
           <w:szCs w:val="28"/>
           <w:lang w:eastAsia="ru-RU"/>
         </w:rPr>
-        <w:t>Вали перемішуючих пристроїв апаратів, що вміщають вибухонебезпечні і шкідливі речовини, віднесені до 1-ого, 2-ого і 3-ого класів небезпеки по ГОСТ 12.1.007, повинні мати подвійні торцьові ущільнювачі або ущільнювачі інших типів, які забезпечують рівноцінну герметичність. На апаратах, які вміщують невибухонебезпечні речовини і речовини, віднесені до 4 класу небезпеки по ГОСТ 12.1.007, допускається використання одинарних торцьових, сальникових ущільнювачів і гідрозатворів. Допускається використання сальникових ущільнювачів для апаратів з вибухонебезпечними, легкозапальними і шкідливими речовинами, які працюють під наливом.</w:t>
+        <w:t xml:space="preserve">Вали перемішуючих пристроїв апаратів, що вміщають вибухонебезпечні і шкідливі речовини, віднесені до 1-ого, 2-ого і 3-ого класів небезпеки по ГОСТ 12.1.007, повинні мати подвійні торцьові ущільнювачі або ущільнювачі інших типів, які забезпечують рівноцінну герметичність. На апаратах, які вміщують невибухонебезпечні речовини і речовини, віднесені до 4 класу небезпеки по ГОСТ 12.1.007, допускається використання одинарних торцьових, сальникових ущільнювачів і гідрозатворів. Допускається </w:t>
+      </w:r>
+      <w:r>
+        <w:rPr>
+          <w:rFonts w:ascii="Times New Roman" w:hAnsi="Times New Roman"/>
+          <w:sz w:val="28"/>
+          <w:szCs w:val="28"/>
+          <w:lang w:eastAsia="ru-RU"/>
+        </w:rPr>
+        <w:lastRenderedPageBreak/>
+        <w:t>використання сальникових ущільнювачів для апаратів з вибухонебезпечними, легкозапальними і шкідливими речовинами, які працюють під наливом.</w:t>
       </w:r>
     </w:p>
     <w:p>
@@ -14587,7 +14693,6 @@
           <w:szCs w:val="28"/>
           <w:lang w:eastAsia="ru-RU"/>
         </w:rPr>
-        <w:lastRenderedPageBreak/>
         <w:t>Корпуси апаратів і їх збірні одиниці, які працюють під надлишковим тиском, повинні бути захищені від недопустимого підвищення тиску запобіжними приладами – пружинними клапанами прямої дії або запобіжними мембранами, які встановлюються безпосередньо на апараті або трубопроводів, які до нього примикають. Вказаний захист забезпечується замовником</w:t>
       </w:r>
       <w:r>
@@ -15597,6 +15702,7 @@
           <w:szCs w:val="28"/>
           <w:lang w:eastAsia="ru-RU"/>
         </w:rPr>
+        <w:lastRenderedPageBreak/>
         <w:t>Електрообладнання апаратів має відповідати вимогам ГОСТ 12.1.019, ГОСТ 12.2.007.0, ГОСТ 12.2.007.1, ГОСТ 14254 і ГОСТ 17494.</w:t>
       </w:r>
     </w:p>
@@ -15624,7 +15730,6 @@
           <w:szCs w:val="28"/>
           <w:lang w:eastAsia="ru-RU"/>
         </w:rPr>
-        <w:lastRenderedPageBreak/>
         <w:t>Електродвигуни апаратів повинні відключатися як з робочого місця, так і з приміщення щита управління.</w:t>
       </w:r>
     </w:p>
@@ -16497,7 +16602,6 @@
         <w:ind w:firstLine="851"/>
       </w:pPr>
       <w:r>
-        <w:lastRenderedPageBreak/>
         <w:tab/>
       </w:r>
     </w:p>
@@ -17948,7 +18052,7 @@
                                 <w:noProof/>
                                 <w:sz w:val="24"/>
                               </w:rPr>
-                              <w:t>8</w:t>
+                              <w:t>23</w:t>
                             </w:r>
                             <w:r>
                               <w:rPr>
@@ -18265,7 +18369,7 @@
                           <w:noProof/>
                           <w:sz w:val="24"/>
                         </w:rPr>
-                        <w:t>8</w:t>
+                        <w:t>23</w:t>
                       </w:r>
                       <w:r>
                         <w:rPr>
@@ -24506,7 +24610,7 @@
 </file>
 
 <file path=customXml/itemProps1.xml><?xml version="1.0" encoding="utf-8"?>
-<ds:datastoreItem xmlns:ds="http://schemas.openxmlformats.org/officeDocument/2006/customXml" ds:itemID="{56C75BF7-AE69-47B7-AA01-3E8C80EBEE9D}">
+<ds:datastoreItem xmlns:ds="http://schemas.openxmlformats.org/officeDocument/2006/customXml" ds:itemID="{FC74E6CC-BCB7-4232-A21F-FB300A8DF588}">
   <ds:schemaRefs>
     <ds:schemaRef ds:uri="http://schemas.openxmlformats.org/officeDocument/2006/bibliography"/>
   </ds:schemaRefs>
@@ -24514,7 +24618,7 @@
 </file>
 
 <file path=customXml/itemProps2.xml><?xml version="1.0" encoding="utf-8"?>
-<ds:datastoreItem xmlns:ds="http://schemas.openxmlformats.org/officeDocument/2006/customXml" ds:itemID="{FA30C221-3B92-425C-917C-6333BDF99F0E}">
+<ds:datastoreItem xmlns:ds="http://schemas.openxmlformats.org/officeDocument/2006/customXml" ds:itemID="{C22E06CE-5000-4F38-9B4C-4D432CF77785}">
   <ds:schemaRefs>
     <ds:schemaRef ds:uri="http://schemas.openxmlformats.org/officeDocument/2006/bibliography"/>
   </ds:schemaRefs>

</xml_diff>